<commit_message>
#25 Updated architecture diagram and description with our increased knowledge of the application
</commit_message>
<xml_diff>
--- a/Architecture/Team404ErrorArchitectureDescription.docx
+++ b/Architecture/Team404ErrorArchitectureDescription.docx
@@ -9,7 +9,6 @@
           <w:bCs/>
           <w:sz w:val="28"/>
           <w:szCs w:val="28"/>
-          <w:lang w:val="fr-CA"/>
         </w:rPr>
       </w:pPr>
       <w:r>
@@ -18,7 +17,6 @@
           <w:bCs/>
           <w:sz w:val="28"/>
           <w:szCs w:val="28"/>
-          <w:lang w:val="fr-CA"/>
         </w:rPr>
         <w:t xml:space="preserve">Architecture Description </w:t>
       </w:r>
@@ -30,7 +28,6 @@
           <w:bCs/>
           <w:sz w:val="28"/>
           <w:szCs w:val="28"/>
-          <w:lang w:val="fr-CA"/>
         </w:rPr>
       </w:pPr>
       <w:r>
@@ -39,71 +36,39 @@
           <w:bCs/>
           <w:sz w:val="28"/>
           <w:szCs w:val="28"/>
-          <w:lang w:val="fr-CA"/>
         </w:rPr>
-        <w:t xml:space="preserve">Team 404 </w:t>
-      </w:r>
-      <w:proofErr w:type="spellStart"/>
-      <w:r>
+        <w:t>Team 404 Error</w:t>
+      </w:r>
+    </w:p>
+    <w:p>
+      <w:pPr>
         <w:rPr>
           <w:b/>
           <w:bCs/>
           <w:sz w:val="28"/>
           <w:szCs w:val="28"/>
-          <w:lang w:val="fr-CA"/>
         </w:rPr>
-        <w:t>Error</w:t>
-      </w:r>
-      <w:proofErr w:type="spellEnd"/>
-    </w:p>
-    <w:p>
-      <w:pPr>
+      </w:pPr>
+      <w:r>
         <w:rPr>
           <w:b/>
           <w:bCs/>
           <w:sz w:val="28"/>
           <w:szCs w:val="28"/>
-          <w:lang w:val="fr-CA"/>
         </w:rPr>
-      </w:pPr>
-      <w:r>
-        <w:rPr>
-          <w:b/>
-          <w:bCs/>
-          <w:sz w:val="28"/>
-          <w:szCs w:val="28"/>
-          <w:lang w:val="fr-CA"/>
-        </w:rPr>
-        <w:t xml:space="preserve">Project </w:t>
-      </w:r>
-      <w:proofErr w:type="spellStart"/>
-      <w:r>
-        <w:rPr>
-          <w:b/>
-          <w:bCs/>
-          <w:sz w:val="28"/>
-          <w:szCs w:val="28"/>
-          <w:lang w:val="fr-CA"/>
-        </w:rPr>
-        <w:t>Briar</w:t>
-      </w:r>
-      <w:proofErr w:type="spellEnd"/>
-    </w:p>
-    <w:p>
-      <w:pPr>
-        <w:rPr>
-          <w:lang w:val="fr-CA"/>
-        </w:rPr>
-      </w:pPr>
+        <w:t>Project Briar</w:t>
+      </w:r>
+    </w:p>
+    <w:p>
       <w:r>
         <w:rPr>
           <w:noProof/>
         </w:rPr>
         <w:drawing>
-          <wp:inline distT="0" distB="0" distL="0" distR="0">
-            <wp:extent cx="5943600" cy="2900889"/>
-            <wp:effectExtent l="0" t="0" r="0" b="0"/>
-            <wp:docPr id="1" name="Picture 1"/>
+          <wp:inline distT="0" distB="0" distL="0" distR="0" wp14:anchorId="4300E7F3" wp14:editId="19167CE5">
+            <wp:extent cx="5943600" cy="2831768"/>
+            <wp:effectExtent l="0" t="0" r="0" b="6985"/>
+            <wp:docPr id="2" name="Picture 2"/>
             <wp:cNvGraphicFramePr>
               <a:graphicFrameLocks xmlns:a="http://schemas.openxmlformats.org/drawingml/2006/main" noChangeAspect="1"/>
             </wp:cNvGraphicFramePr>
@@ -111,7 +76,7 @@
               <a:graphicData uri="http://schemas.openxmlformats.org/drawingml/2006/picture">
                 <pic:pic xmlns:pic="http://schemas.openxmlformats.org/drawingml/2006/picture">
                   <pic:nvPicPr>
-                    <pic:cNvPr id="0" name="Picture 3"/>
+                    <pic:cNvPr id="0" name="Picture 1"/>
                     <pic:cNvPicPr>
                       <a:picLocks noChangeAspect="1" noChangeArrowheads="1"/>
                     </pic:cNvPicPr>
@@ -132,7 +97,7 @@
                   <pic:spPr bwMode="auto">
                     <a:xfrm>
                       <a:off x="0" y="0"/>
-                      <a:ext cx="5943600" cy="2900889"/>
+                      <a:ext cx="5943600" cy="2831768"/>
                     </a:xfrm>
                     <a:prstGeom prst="rect">
                       <a:avLst/>
@@ -156,43 +121,99 @@
     </w:p>
     <w:p>
       <w:r>
-        <w:t xml:space="preserve">Our main application is in the briar-android module which requires briar-core, bramble-core, bramble-android </w:t>
-      </w:r>
-      <w:r>
-        <w:t>modules as dependencies</w:t>
-      </w:r>
+        <w:t xml:space="preserve">Our main application is in the briar-android module which requires briar-core, bramble-core, bramble-android modules as dependencies. The data and business logic for the application </w:t>
+      </w:r>
+      <w:r>
+        <w:t>is</w:t>
+      </w:r>
+      <w:r>
+        <w:t xml:space="preserve"> grouped together and </w:t>
+      </w:r>
+      <w:r>
+        <w:t xml:space="preserve">features </w:t>
+      </w:r>
+      <w:r>
+        <w:t xml:space="preserve">include contact management, blogging, creating private groups, having conversations, creating forums, adding contacts via </w:t>
+      </w:r>
+      <w:r>
+        <w:t>QR</w:t>
+      </w:r>
+      <w:r>
+        <w:t xml:space="preserve"> code and managing the application through settings. Since the application is an android application, the activity classes deal with the implementation of the</w:t>
+      </w:r>
+      <w:r>
+        <w:t>se</w:t>
+      </w:r>
+      <w:r>
+        <w:t xml:space="preserve"> features. The views are defined in xml and can be fragmented and extended with new features promoting reuse. The controllers are used by the activities to manage interactions with the underlying data model. </w:t>
+      </w:r>
+      <w:r>
+        <w:t xml:space="preserve">The side menu is defined as an android navbar. Bramble is included as an android library to facilitate and enable secure communication. Classes required for core functionality for both briar and bramble are packaged into separate modules to improve organization. </w:t>
+      </w:r>
+    </w:p>
+    <w:p>
+      <w:r>
+        <w:t>The dagger dependency injection system is used to inject required dependencies injection and to decouple the structure. The briar and bramble core packages hence contain generated source code which ads greatly to the number of classes.</w:t>
+      </w:r>
+    </w:p>
+    <w:p>
+      <w:r>
+        <w:t xml:space="preserve">And embedded H2 database is used as persistence devices storage in the sense that the </w:t>
+      </w:r>
+      <w:proofErr w:type="spellStart"/>
+      <w:r>
+        <w:t>derver</w:t>
+      </w:r>
+      <w:proofErr w:type="spellEnd"/>
+      <w:r>
+        <w:t xml:space="preserve"> and client are on the same device. The option for </w:t>
+      </w:r>
+      <w:proofErr w:type="spellStart"/>
+      <w:r>
+        <w:t>hyperSQL</w:t>
+      </w:r>
+      <w:proofErr w:type="spellEnd"/>
+      <w:r>
+        <w:t xml:space="preserve"> also exists.</w:t>
+      </w:r>
+    </w:p>
+    <w:p>
+      <w:r>
+        <w:t xml:space="preserve">Virtual device testing is replaced with the use of the </w:t>
+      </w:r>
+      <w:proofErr w:type="spellStart"/>
+      <w:r>
+        <w:t>roboelectric</w:t>
+      </w:r>
+      <w:proofErr w:type="spellEnd"/>
+      <w:r>
+        <w:t xml:space="preserve"> library with </w:t>
+      </w:r>
+      <w:proofErr w:type="spellStart"/>
+      <w:r>
+        <w:t>Jmock</w:t>
+      </w:r>
+      <w:proofErr w:type="spellEnd"/>
+      <w:r>
+        <w:t xml:space="preserve"> and Mockito to simplify testing along with </w:t>
+      </w:r>
+      <w:proofErr w:type="spellStart"/>
+      <w:r>
+        <w:t>hamcrest</w:t>
+      </w:r>
+      <w:proofErr w:type="spellEnd"/>
+      <w:r>
+        <w:t xml:space="preserve"> argument matchers</w:t>
+      </w:r>
+      <w:bookmarkStart w:id="0" w:name="_GoBack"/>
+      <w:bookmarkEnd w:id="0"/>
       <w:r>
         <w:t>.</w:t>
       </w:r>
-      <w:r>
-        <w:t xml:space="preserve"> The data and business logic for the application </w:t>
-      </w:r>
-      <w:r>
-        <w:t>is</w:t>
-      </w:r>
-      <w:r>
-        <w:t xml:space="preserve"> grouped together and </w:t>
-      </w:r>
-      <w:r>
-        <w:t xml:space="preserve">features </w:t>
-      </w:r>
-      <w:r>
-        <w:t xml:space="preserve">include contact management, blogging, creating private groups, having conversations, creating forums, adding contacts via </w:t>
-      </w:r>
-      <w:r>
-        <w:t>QR</w:t>
-      </w:r>
-      <w:r>
-        <w:t xml:space="preserve"> code and managing the application through settings. Since the application is an android application, the activity classes deal with the implementation of the</w:t>
-      </w:r>
-      <w:r>
-        <w:t>se</w:t>
-      </w:r>
-      <w:r>
-        <w:t xml:space="preserve"> features. The views are defined in xml and can be fragmented and extended with new features promoting reuse. The controllers are used by the activities to manage interactions with the underlying data model. </w:t>
-      </w:r>
-      <w:r>
-        <w:t>The side menu is defined as an android navbar. Bramble is included as an android library to facilitate and enable secure communication. Classes required for core functionality for both briar and bramble are packaged into separate modules to improve organization. Third party p</w:t>
+    </w:p>
+    <w:p>
+      <w:r>
+        <w:t>Third party p</w:t>
       </w:r>
       <w:r>
         <w:t xml:space="preserve">lugins are used which include the following: </w:t>
@@ -208,14 +229,12 @@
       </w:pPr>
       <w:proofErr w:type="spellStart"/>
       <w:r>
+        <w:lastRenderedPageBreak/>
         <w:t>Droidtooth</w:t>
       </w:r>
       <w:proofErr w:type="spellEnd"/>
       <w:r>
-        <w:t xml:space="preserve"> file sharing</w:t>
-      </w:r>
-      <w:r>
-        <w:t xml:space="preserve"> (seems to be</w:t>
+        <w:t xml:space="preserve"> file sharing (seems to be</w:t>
       </w:r>
       <w:r>
         <w:t xml:space="preserve"> included but not used</w:t>
@@ -241,10 +260,7 @@
         <w:t xml:space="preserve"> java </w:t>
       </w:r>
       <w:r>
-        <w:t>Tor plugin</w:t>
-      </w:r>
-      <w:r>
-        <w:t xml:space="preserve"> (for secure messaging</w:t>
+        <w:t>Tor plugin (for secure messaging</w:t>
       </w:r>
       <w:r>
         <w:t xml:space="preserve"> over </w:t>
@@ -278,10 +294,7 @@
         <w:t xml:space="preserve"> plugin</w:t>
       </w:r>
       <w:r>
-        <w:t xml:space="preserve"> </w:t>
-      </w:r>
-      <w:r>
-        <w:t>(created hash based pictorial representations for user profile images)</w:t>
+        <w:t xml:space="preserve"> (created hash based pictorial representations for user profile images)</w:t>
       </w:r>
     </w:p>
     <w:p>
@@ -305,12 +318,36 @@
         </w:numPr>
       </w:pPr>
       <w:r>
-        <w:t>Panic plugin (that allows a panic button to be used for things such as wiping user data</w:t>
-      </w:r>
-      <w:bookmarkStart w:id="0" w:name="_GoBack"/>
-      <w:bookmarkEnd w:id="0"/>
-      <w:r>
-        <w:t>)</w:t>
+        <w:t>Panic plugin (that allows a panic button to be used for things such as wiping user data)</w:t>
+      </w:r>
+    </w:p>
+    <w:p>
+      <w:pPr>
+        <w:pStyle w:val="ListParagraph"/>
+        <w:numPr>
+          <w:ilvl w:val="0"/>
+          <w:numId w:val="1"/>
+        </w:numPr>
+      </w:pPr>
+      <w:r>
+        <w:t xml:space="preserve">H2 Plugin </w:t>
+      </w:r>
+    </w:p>
+    <w:p>
+      <w:pPr>
+        <w:pStyle w:val="ListParagraph"/>
+        <w:numPr>
+          <w:ilvl w:val="0"/>
+          <w:numId w:val="1"/>
+        </w:numPr>
+      </w:pPr>
+      <w:proofErr w:type="spellStart"/>
+      <w:r>
+        <w:t>HyperSQL</w:t>
+      </w:r>
+      <w:proofErr w:type="spellEnd"/>
+      <w:r>
+        <w:t xml:space="preserve"> Plugin</w:t>
       </w:r>
     </w:p>
     <w:p>
@@ -340,7 +377,6 @@
       </w:pPr>
       <w:proofErr w:type="spellStart"/>
       <w:r>
-        <w:lastRenderedPageBreak/>
         <w:t>Roboelect</w:t>
       </w:r>
       <w:r>
@@ -717,6 +753,7 @@
     <w:lsdException w:name="HTML Sample" w:semiHidden="1" w:unhideWhenUsed="1"/>
     <w:lsdException w:name="HTML Typewriter" w:semiHidden="1" w:unhideWhenUsed="1"/>
     <w:lsdException w:name="HTML Variable" w:semiHidden="1" w:unhideWhenUsed="1"/>
+    <w:lsdException w:name="Normal Table" w:semiHidden="1" w:unhideWhenUsed="1"/>
     <w:lsdException w:name="annotation subject" w:semiHidden="1" w:unhideWhenUsed="1"/>
     <w:lsdException w:name="No List" w:semiHidden="1" w:unhideWhenUsed="1"/>
     <w:lsdException w:name="Outline List 1" w:semiHidden="1" w:unhideWhenUsed="1"/>
@@ -763,8 +800,10 @@
     <w:lsdException w:name="Table Subtle 2" w:semiHidden="1" w:unhideWhenUsed="1"/>
     <w:lsdException w:name="Table Web 1" w:semiHidden="1" w:unhideWhenUsed="1"/>
     <w:lsdException w:name="Table Web 2" w:semiHidden="1" w:unhideWhenUsed="1"/>
+    <w:lsdException w:name="Table Web 3" w:semiHidden="1" w:unhideWhenUsed="1"/>
     <w:lsdException w:name="Balloon Text" w:semiHidden="1" w:unhideWhenUsed="1"/>
     <w:lsdException w:name="Table Grid" w:uiPriority="39"/>
+    <w:lsdException w:name="Table Theme" w:semiHidden="1" w:unhideWhenUsed="1"/>
     <w:lsdException w:name="Placeholder Text" w:semiHidden="1"/>
     <w:lsdException w:name="No Spacing" w:uiPriority="1" w:qFormat="1"/>
     <w:lsdException w:name="Light Shading" w:uiPriority="60"/>

</xml_diff>

<commit_message>
Implement a button to mute contacts #46:
Changed the contacts database and its accessing functions to be able to set muted status for a contact.

This is to persist the mute status of a contact.
</commit_message>
<xml_diff>
--- a/Architecture/Team404ErrorArchitectureDescription.docx
+++ b/Architecture/Team404ErrorArchitectureDescription.docx
@@ -9,7 +9,6 @@
           <w:bCs/>
           <w:sz w:val="28"/>
           <w:szCs w:val="28"/>
-          <w:lang w:val="fr-CA"/>
         </w:rPr>
       </w:pPr>
       <w:r>
@@ -18,7 +17,6 @@
           <w:bCs/>
           <w:sz w:val="28"/>
           <w:szCs w:val="28"/>
-          <w:lang w:val="fr-CA"/>
         </w:rPr>
         <w:t xml:space="preserve">Architecture Description </w:t>
       </w:r>
@@ -30,7 +28,6 @@
           <w:bCs/>
           <w:sz w:val="28"/>
           <w:szCs w:val="28"/>
-          <w:lang w:val="fr-CA"/>
         </w:rPr>
       </w:pPr>
       <w:r>
@@ -39,71 +36,39 @@
           <w:bCs/>
           <w:sz w:val="28"/>
           <w:szCs w:val="28"/>
-          <w:lang w:val="fr-CA"/>
         </w:rPr>
-        <w:t xml:space="preserve">Team 404 </w:t>
-      </w:r>
-      <w:proofErr w:type="spellStart"/>
-      <w:r>
+        <w:t>Team 404 Error</w:t>
+      </w:r>
+    </w:p>
+    <w:p>
+      <w:pPr>
         <w:rPr>
           <w:b/>
           <w:bCs/>
           <w:sz w:val="28"/>
           <w:szCs w:val="28"/>
-          <w:lang w:val="fr-CA"/>
         </w:rPr>
-        <w:t>Error</w:t>
-      </w:r>
-      <w:proofErr w:type="spellEnd"/>
-    </w:p>
-    <w:p>
-      <w:pPr>
+      </w:pPr>
+      <w:r>
         <w:rPr>
           <w:b/>
           <w:bCs/>
           <w:sz w:val="28"/>
           <w:szCs w:val="28"/>
-          <w:lang w:val="fr-CA"/>
         </w:rPr>
-      </w:pPr>
-      <w:r>
-        <w:rPr>
-          <w:b/>
-          <w:bCs/>
-          <w:sz w:val="28"/>
-          <w:szCs w:val="28"/>
-          <w:lang w:val="fr-CA"/>
-        </w:rPr>
-        <w:t xml:space="preserve">Project </w:t>
-      </w:r>
-      <w:proofErr w:type="spellStart"/>
-      <w:r>
-        <w:rPr>
-          <w:b/>
-          <w:bCs/>
-          <w:sz w:val="28"/>
-          <w:szCs w:val="28"/>
-          <w:lang w:val="fr-CA"/>
-        </w:rPr>
-        <w:t>Briar</w:t>
-      </w:r>
-      <w:proofErr w:type="spellEnd"/>
-    </w:p>
-    <w:p>
-      <w:pPr>
-        <w:rPr>
-          <w:lang w:val="fr-CA"/>
-        </w:rPr>
-      </w:pPr>
+        <w:t>Project Briar</w:t>
+      </w:r>
+    </w:p>
+    <w:p>
       <w:r>
         <w:rPr>
           <w:noProof/>
         </w:rPr>
         <w:drawing>
-          <wp:inline distT="0" distB="0" distL="0" distR="0">
-            <wp:extent cx="5943600" cy="2900889"/>
-            <wp:effectExtent l="0" t="0" r="0" b="0"/>
-            <wp:docPr id="1" name="Picture 1"/>
+          <wp:inline distT="0" distB="0" distL="0" distR="0" wp14:anchorId="4300E7F3" wp14:editId="19167CE5">
+            <wp:extent cx="5943600" cy="2831768"/>
+            <wp:effectExtent l="0" t="0" r="0" b="6985"/>
+            <wp:docPr id="2" name="Picture 2"/>
             <wp:cNvGraphicFramePr>
               <a:graphicFrameLocks xmlns:a="http://schemas.openxmlformats.org/drawingml/2006/main" noChangeAspect="1"/>
             </wp:cNvGraphicFramePr>
@@ -111,7 +76,7 @@
               <a:graphicData uri="http://schemas.openxmlformats.org/drawingml/2006/picture">
                 <pic:pic xmlns:pic="http://schemas.openxmlformats.org/drawingml/2006/picture">
                   <pic:nvPicPr>
-                    <pic:cNvPr id="0" name="Picture 3"/>
+                    <pic:cNvPr id="0" name="Picture 1"/>
                     <pic:cNvPicPr>
                       <a:picLocks noChangeAspect="1" noChangeArrowheads="1"/>
                     </pic:cNvPicPr>
@@ -132,7 +97,7 @@
                   <pic:spPr bwMode="auto">
                     <a:xfrm>
                       <a:off x="0" y="0"/>
-                      <a:ext cx="5943600" cy="2900889"/>
+                      <a:ext cx="5943600" cy="2831768"/>
                     </a:xfrm>
                     <a:prstGeom prst="rect">
                       <a:avLst/>
@@ -156,43 +121,99 @@
     </w:p>
     <w:p>
       <w:r>
-        <w:t xml:space="preserve">Our main application is in the briar-android module which requires briar-core, bramble-core, bramble-android </w:t>
-      </w:r>
-      <w:r>
-        <w:t>modules as dependencies</w:t>
-      </w:r>
+        <w:t xml:space="preserve">Our main application is in the briar-android module which requires briar-core, bramble-core, bramble-android modules as dependencies. The data and business logic for the application </w:t>
+      </w:r>
+      <w:r>
+        <w:t>is</w:t>
+      </w:r>
+      <w:r>
+        <w:t xml:space="preserve"> grouped together and </w:t>
+      </w:r>
+      <w:r>
+        <w:t xml:space="preserve">features </w:t>
+      </w:r>
+      <w:r>
+        <w:t xml:space="preserve">include contact management, blogging, creating private groups, having conversations, creating forums, adding contacts via </w:t>
+      </w:r>
+      <w:r>
+        <w:t>QR</w:t>
+      </w:r>
+      <w:r>
+        <w:t xml:space="preserve"> code and managing the application through settings. Since the application is an android application, the activity classes deal with the implementation of the</w:t>
+      </w:r>
+      <w:r>
+        <w:t>se</w:t>
+      </w:r>
+      <w:r>
+        <w:t xml:space="preserve"> features. The views are defined in xml and can be fragmented and extended with new features promoting reuse. The controllers are used by the activities to manage interactions with the underlying data model. </w:t>
+      </w:r>
+      <w:r>
+        <w:t xml:space="preserve">The side menu is defined as an android navbar. Bramble is included as an android library to facilitate and enable secure communication. Classes required for core functionality for both briar and bramble are packaged into separate modules to improve organization. </w:t>
+      </w:r>
+    </w:p>
+    <w:p>
+      <w:r>
+        <w:t>The dagger dependency injection system is used to inject required dependencies injection and to decouple the structure. The briar and bramble core packages hence contain generated source code which ads greatly to the number of classes.</w:t>
+      </w:r>
+    </w:p>
+    <w:p>
+      <w:r>
+        <w:t xml:space="preserve">And embedded H2 database is used as persistence devices storage in the sense that the </w:t>
+      </w:r>
+      <w:proofErr w:type="spellStart"/>
+      <w:r>
+        <w:t>derver</w:t>
+      </w:r>
+      <w:proofErr w:type="spellEnd"/>
+      <w:r>
+        <w:t xml:space="preserve"> and client are on the same device. The option for </w:t>
+      </w:r>
+      <w:proofErr w:type="spellStart"/>
+      <w:r>
+        <w:t>hyperSQL</w:t>
+      </w:r>
+      <w:proofErr w:type="spellEnd"/>
+      <w:r>
+        <w:t xml:space="preserve"> also exists.</w:t>
+      </w:r>
+    </w:p>
+    <w:p>
+      <w:r>
+        <w:t xml:space="preserve">Virtual device testing is replaced with the use of the </w:t>
+      </w:r>
+      <w:proofErr w:type="spellStart"/>
+      <w:r>
+        <w:t>roboelectric</w:t>
+      </w:r>
+      <w:proofErr w:type="spellEnd"/>
+      <w:r>
+        <w:t xml:space="preserve"> library with </w:t>
+      </w:r>
+      <w:proofErr w:type="spellStart"/>
+      <w:r>
+        <w:t>Jmock</w:t>
+      </w:r>
+      <w:proofErr w:type="spellEnd"/>
+      <w:r>
+        <w:t xml:space="preserve"> and Mockito to simplify testing along with </w:t>
+      </w:r>
+      <w:proofErr w:type="spellStart"/>
+      <w:r>
+        <w:t>hamcrest</w:t>
+      </w:r>
+      <w:proofErr w:type="spellEnd"/>
+      <w:r>
+        <w:t xml:space="preserve"> argument matchers</w:t>
+      </w:r>
+      <w:bookmarkStart w:id="0" w:name="_GoBack"/>
+      <w:bookmarkEnd w:id="0"/>
       <w:r>
         <w:t>.</w:t>
       </w:r>
-      <w:r>
-        <w:t xml:space="preserve"> The data and business logic for the application </w:t>
-      </w:r>
-      <w:r>
-        <w:t>is</w:t>
-      </w:r>
-      <w:r>
-        <w:t xml:space="preserve"> grouped together and </w:t>
-      </w:r>
-      <w:r>
-        <w:t xml:space="preserve">features </w:t>
-      </w:r>
-      <w:r>
-        <w:t xml:space="preserve">include contact management, blogging, creating private groups, having conversations, creating forums, adding contacts via </w:t>
-      </w:r>
-      <w:r>
-        <w:t>QR</w:t>
-      </w:r>
-      <w:r>
-        <w:t xml:space="preserve"> code and managing the application through settings. Since the application is an android application, the activity classes deal with the implementation of the</w:t>
-      </w:r>
-      <w:r>
-        <w:t>se</w:t>
-      </w:r>
-      <w:r>
-        <w:t xml:space="preserve"> features. The views are defined in xml and can be fragmented and extended with new features promoting reuse. The controllers are used by the activities to manage interactions with the underlying data model. </w:t>
-      </w:r>
-      <w:r>
-        <w:t>The side menu is defined as an android navbar. Bramble is included as an android library to facilitate and enable secure communication. Classes required for core functionality for both briar and bramble are packaged into separate modules to improve organization. Third party p</w:t>
+    </w:p>
+    <w:p>
+      <w:r>
+        <w:t>Third party p</w:t>
       </w:r>
       <w:r>
         <w:t xml:space="preserve">lugins are used which include the following: </w:t>
@@ -208,14 +229,12 @@
       </w:pPr>
       <w:proofErr w:type="spellStart"/>
       <w:r>
+        <w:lastRenderedPageBreak/>
         <w:t>Droidtooth</w:t>
       </w:r>
       <w:proofErr w:type="spellEnd"/>
       <w:r>
-        <w:t xml:space="preserve"> file sharing</w:t>
-      </w:r>
-      <w:r>
-        <w:t xml:space="preserve"> (seems to be</w:t>
+        <w:t xml:space="preserve"> file sharing (seems to be</w:t>
       </w:r>
       <w:r>
         <w:t xml:space="preserve"> included but not used</w:t>
@@ -241,10 +260,7 @@
         <w:t xml:space="preserve"> java </w:t>
       </w:r>
       <w:r>
-        <w:t>Tor plugin</w:t>
-      </w:r>
-      <w:r>
-        <w:t xml:space="preserve"> (for secure messaging</w:t>
+        <w:t>Tor plugin (for secure messaging</w:t>
       </w:r>
       <w:r>
         <w:t xml:space="preserve"> over </w:t>
@@ -278,10 +294,7 @@
         <w:t xml:space="preserve"> plugin</w:t>
       </w:r>
       <w:r>
-        <w:t xml:space="preserve"> </w:t>
-      </w:r>
-      <w:r>
-        <w:t>(created hash based pictorial representations for user profile images)</w:t>
+        <w:t xml:space="preserve"> (created hash based pictorial representations for user profile images)</w:t>
       </w:r>
     </w:p>
     <w:p>
@@ -305,12 +318,36 @@
         </w:numPr>
       </w:pPr>
       <w:r>
-        <w:t>Panic plugin (that allows a panic button to be used for things such as wiping user data</w:t>
-      </w:r>
-      <w:bookmarkStart w:id="0" w:name="_GoBack"/>
-      <w:bookmarkEnd w:id="0"/>
-      <w:r>
-        <w:t>)</w:t>
+        <w:t>Panic plugin (that allows a panic button to be used for things such as wiping user data)</w:t>
+      </w:r>
+    </w:p>
+    <w:p>
+      <w:pPr>
+        <w:pStyle w:val="ListParagraph"/>
+        <w:numPr>
+          <w:ilvl w:val="0"/>
+          <w:numId w:val="1"/>
+        </w:numPr>
+      </w:pPr>
+      <w:r>
+        <w:t xml:space="preserve">H2 Plugin </w:t>
+      </w:r>
+    </w:p>
+    <w:p>
+      <w:pPr>
+        <w:pStyle w:val="ListParagraph"/>
+        <w:numPr>
+          <w:ilvl w:val="0"/>
+          <w:numId w:val="1"/>
+        </w:numPr>
+      </w:pPr>
+      <w:proofErr w:type="spellStart"/>
+      <w:r>
+        <w:t>HyperSQL</w:t>
+      </w:r>
+      <w:proofErr w:type="spellEnd"/>
+      <w:r>
+        <w:t xml:space="preserve"> Plugin</w:t>
       </w:r>
     </w:p>
     <w:p>
@@ -340,7 +377,6 @@
       </w:pPr>
       <w:proofErr w:type="spellStart"/>
       <w:r>
-        <w:lastRenderedPageBreak/>
         <w:t>Roboelect</w:t>
       </w:r>
       <w:r>
@@ -717,6 +753,7 @@
     <w:lsdException w:name="HTML Sample" w:semiHidden="1" w:unhideWhenUsed="1"/>
     <w:lsdException w:name="HTML Typewriter" w:semiHidden="1" w:unhideWhenUsed="1"/>
     <w:lsdException w:name="HTML Variable" w:semiHidden="1" w:unhideWhenUsed="1"/>
+    <w:lsdException w:name="Normal Table" w:semiHidden="1" w:unhideWhenUsed="1"/>
     <w:lsdException w:name="annotation subject" w:semiHidden="1" w:unhideWhenUsed="1"/>
     <w:lsdException w:name="No List" w:semiHidden="1" w:unhideWhenUsed="1"/>
     <w:lsdException w:name="Outline List 1" w:semiHidden="1" w:unhideWhenUsed="1"/>
@@ -763,8 +800,10 @@
     <w:lsdException w:name="Table Subtle 2" w:semiHidden="1" w:unhideWhenUsed="1"/>
     <w:lsdException w:name="Table Web 1" w:semiHidden="1" w:unhideWhenUsed="1"/>
     <w:lsdException w:name="Table Web 2" w:semiHidden="1" w:unhideWhenUsed="1"/>
+    <w:lsdException w:name="Table Web 3" w:semiHidden="1" w:unhideWhenUsed="1"/>
     <w:lsdException w:name="Balloon Text" w:semiHidden="1" w:unhideWhenUsed="1"/>
     <w:lsdException w:name="Table Grid" w:uiPriority="39"/>
+    <w:lsdException w:name="Table Theme" w:semiHidden="1" w:unhideWhenUsed="1"/>
     <w:lsdException w:name="Placeholder Text" w:semiHidden="1"/>
     <w:lsdException w:name="No Spacing" w:uiPriority="1" w:qFormat="1"/>
     <w:lsdException w:name="Light Shading" w:uiPriority="60"/>

</xml_diff>

<commit_message>
Revert "Implement a button to mute contacts #46:"
This reverts commit 23ef5373efaba16d6b0285d5d606d1594f4bc25b.
</commit_message>
<xml_diff>
--- a/Architecture/Team404ErrorArchitectureDescription.docx
+++ b/Architecture/Team404ErrorArchitectureDescription.docx
@@ -9,6 +9,7 @@
           <w:bCs/>
           <w:sz w:val="28"/>
           <w:szCs w:val="28"/>
+          <w:lang w:val="fr-CA"/>
         </w:rPr>
       </w:pPr>
       <w:r>
@@ -17,6 +18,7 @@
           <w:bCs/>
           <w:sz w:val="28"/>
           <w:szCs w:val="28"/>
+          <w:lang w:val="fr-CA"/>
         </w:rPr>
         <w:t xml:space="preserve">Architecture Description </w:t>
       </w:r>
@@ -28,6 +30,7 @@
           <w:bCs/>
           <w:sz w:val="28"/>
           <w:szCs w:val="28"/>
+          <w:lang w:val="fr-CA"/>
         </w:rPr>
       </w:pPr>
       <w:r>
@@ -36,39 +39,71 @@
           <w:bCs/>
           <w:sz w:val="28"/>
           <w:szCs w:val="28"/>
+          <w:lang w:val="fr-CA"/>
         </w:rPr>
-        <w:t>Team 404 Error</w:t>
-      </w:r>
-    </w:p>
-    <w:p>
-      <w:pPr>
+        <w:t xml:space="preserve">Team 404 </w:t>
+      </w:r>
+      <w:proofErr w:type="spellStart"/>
+      <w:r>
         <w:rPr>
           <w:b/>
           <w:bCs/>
           <w:sz w:val="28"/>
           <w:szCs w:val="28"/>
+          <w:lang w:val="fr-CA"/>
         </w:rPr>
-      </w:pPr>
-      <w:r>
+        <w:t>Error</w:t>
+      </w:r>
+      <w:proofErr w:type="spellEnd"/>
+    </w:p>
+    <w:p>
+      <w:pPr>
         <w:rPr>
           <w:b/>
           <w:bCs/>
           <w:sz w:val="28"/>
           <w:szCs w:val="28"/>
+          <w:lang w:val="fr-CA"/>
         </w:rPr>
-        <w:t>Project Briar</w:t>
-      </w:r>
-    </w:p>
-    <w:p>
+      </w:pPr>
+      <w:r>
+        <w:rPr>
+          <w:b/>
+          <w:bCs/>
+          <w:sz w:val="28"/>
+          <w:szCs w:val="28"/>
+          <w:lang w:val="fr-CA"/>
+        </w:rPr>
+        <w:t xml:space="preserve">Project </w:t>
+      </w:r>
+      <w:proofErr w:type="spellStart"/>
+      <w:r>
+        <w:rPr>
+          <w:b/>
+          <w:bCs/>
+          <w:sz w:val="28"/>
+          <w:szCs w:val="28"/>
+          <w:lang w:val="fr-CA"/>
+        </w:rPr>
+        <w:t>Briar</w:t>
+      </w:r>
+      <w:proofErr w:type="spellEnd"/>
+    </w:p>
+    <w:p>
+      <w:pPr>
+        <w:rPr>
+          <w:lang w:val="fr-CA"/>
+        </w:rPr>
+      </w:pPr>
       <w:r>
         <w:rPr>
           <w:noProof/>
         </w:rPr>
         <w:drawing>
-          <wp:inline distT="0" distB="0" distL="0" distR="0" wp14:anchorId="4300E7F3" wp14:editId="19167CE5">
-            <wp:extent cx="5943600" cy="2831768"/>
-            <wp:effectExtent l="0" t="0" r="0" b="6985"/>
-            <wp:docPr id="2" name="Picture 2"/>
+          <wp:inline distT="0" distB="0" distL="0" distR="0">
+            <wp:extent cx="5943600" cy="2900889"/>
+            <wp:effectExtent l="0" t="0" r="0" b="0"/>
+            <wp:docPr id="1" name="Picture 1"/>
             <wp:cNvGraphicFramePr>
               <a:graphicFrameLocks xmlns:a="http://schemas.openxmlformats.org/drawingml/2006/main" noChangeAspect="1"/>
             </wp:cNvGraphicFramePr>
@@ -76,7 +111,7 @@
               <a:graphicData uri="http://schemas.openxmlformats.org/drawingml/2006/picture">
                 <pic:pic xmlns:pic="http://schemas.openxmlformats.org/drawingml/2006/picture">
                   <pic:nvPicPr>
-                    <pic:cNvPr id="0" name="Picture 1"/>
+                    <pic:cNvPr id="0" name="Picture 3"/>
                     <pic:cNvPicPr>
                       <a:picLocks noChangeAspect="1" noChangeArrowheads="1"/>
                     </pic:cNvPicPr>
@@ -97,7 +132,7 @@
                   <pic:spPr bwMode="auto">
                     <a:xfrm>
                       <a:off x="0" y="0"/>
-                      <a:ext cx="5943600" cy="2831768"/>
+                      <a:ext cx="5943600" cy="2900889"/>
                     </a:xfrm>
                     <a:prstGeom prst="rect">
                       <a:avLst/>
@@ -121,7 +156,16 @@
     </w:p>
     <w:p>
       <w:r>
-        <w:t xml:space="preserve">Our main application is in the briar-android module which requires briar-core, bramble-core, bramble-android modules as dependencies. The data and business logic for the application </w:t>
+        <w:t xml:space="preserve">Our main application is in the briar-android module which requires briar-core, bramble-core, bramble-android </w:t>
+      </w:r>
+      <w:r>
+        <w:t>modules as dependencies</w:t>
+      </w:r>
+      <w:r>
+        <w:t>.</w:t>
+      </w:r>
+      <w:r>
+        <w:t xml:space="preserve"> The data and business logic for the application </w:t>
       </w:r>
       <w:r>
         <w:t>is</w:t>
@@ -148,72 +192,7 @@
         <w:t xml:space="preserve"> features. The views are defined in xml and can be fragmented and extended with new features promoting reuse. The controllers are used by the activities to manage interactions with the underlying data model. </w:t>
       </w:r>
       <w:r>
-        <w:t xml:space="preserve">The side menu is defined as an android navbar. Bramble is included as an android library to facilitate and enable secure communication. Classes required for core functionality for both briar and bramble are packaged into separate modules to improve organization. </w:t>
-      </w:r>
-    </w:p>
-    <w:p>
-      <w:r>
-        <w:t>The dagger dependency injection system is used to inject required dependencies injection and to decouple the structure. The briar and bramble core packages hence contain generated source code which ads greatly to the number of classes.</w:t>
-      </w:r>
-    </w:p>
-    <w:p>
-      <w:r>
-        <w:t xml:space="preserve">And embedded H2 database is used as persistence devices storage in the sense that the </w:t>
-      </w:r>
-      <w:proofErr w:type="spellStart"/>
-      <w:r>
-        <w:t>derver</w:t>
-      </w:r>
-      <w:proofErr w:type="spellEnd"/>
-      <w:r>
-        <w:t xml:space="preserve"> and client are on the same device. The option for </w:t>
-      </w:r>
-      <w:proofErr w:type="spellStart"/>
-      <w:r>
-        <w:t>hyperSQL</w:t>
-      </w:r>
-      <w:proofErr w:type="spellEnd"/>
-      <w:r>
-        <w:t xml:space="preserve"> also exists.</w:t>
-      </w:r>
-    </w:p>
-    <w:p>
-      <w:r>
-        <w:t xml:space="preserve">Virtual device testing is replaced with the use of the </w:t>
-      </w:r>
-      <w:proofErr w:type="spellStart"/>
-      <w:r>
-        <w:t>roboelectric</w:t>
-      </w:r>
-      <w:proofErr w:type="spellEnd"/>
-      <w:r>
-        <w:t xml:space="preserve"> library with </w:t>
-      </w:r>
-      <w:proofErr w:type="spellStart"/>
-      <w:r>
-        <w:t>Jmock</w:t>
-      </w:r>
-      <w:proofErr w:type="spellEnd"/>
-      <w:r>
-        <w:t xml:space="preserve"> and Mockito to simplify testing along with </w:t>
-      </w:r>
-      <w:proofErr w:type="spellStart"/>
-      <w:r>
-        <w:t>hamcrest</w:t>
-      </w:r>
-      <w:proofErr w:type="spellEnd"/>
-      <w:r>
-        <w:t xml:space="preserve"> argument matchers</w:t>
-      </w:r>
-      <w:bookmarkStart w:id="0" w:name="_GoBack"/>
-      <w:bookmarkEnd w:id="0"/>
-      <w:r>
-        <w:t>.</w:t>
-      </w:r>
-    </w:p>
-    <w:p>
-      <w:r>
-        <w:t>Third party p</w:t>
+        <w:t>The side menu is defined as an android navbar. Bramble is included as an android library to facilitate and enable secure communication. Classes required for core functionality for both briar and bramble are packaged into separate modules to improve organization. Third party p</w:t>
       </w:r>
       <w:r>
         <w:t xml:space="preserve">lugins are used which include the following: </w:t>
@@ -229,12 +208,14 @@
       </w:pPr>
       <w:proofErr w:type="spellStart"/>
       <w:r>
-        <w:lastRenderedPageBreak/>
         <w:t>Droidtooth</w:t>
       </w:r>
       <w:proofErr w:type="spellEnd"/>
       <w:r>
-        <w:t xml:space="preserve"> file sharing (seems to be</w:t>
+        <w:t xml:space="preserve"> file sharing</w:t>
+      </w:r>
+      <w:r>
+        <w:t xml:space="preserve"> (seems to be</w:t>
       </w:r>
       <w:r>
         <w:t xml:space="preserve"> included but not used</w:t>
@@ -260,7 +241,10 @@
         <w:t xml:space="preserve"> java </w:t>
       </w:r>
       <w:r>
-        <w:t>Tor plugin (for secure messaging</w:t>
+        <w:t>Tor plugin</w:t>
+      </w:r>
+      <w:r>
+        <w:t xml:space="preserve"> (for secure messaging</w:t>
       </w:r>
       <w:r>
         <w:t xml:space="preserve"> over </w:t>
@@ -294,7 +278,10 @@
         <w:t xml:space="preserve"> plugin</w:t>
       </w:r>
       <w:r>
-        <w:t xml:space="preserve"> (created hash based pictorial representations for user profile images)</w:t>
+        <w:t xml:space="preserve"> </w:t>
+      </w:r>
+      <w:r>
+        <w:t>(created hash based pictorial representations for user profile images)</w:t>
       </w:r>
     </w:p>
     <w:p>
@@ -318,36 +305,12 @@
         </w:numPr>
       </w:pPr>
       <w:r>
-        <w:t>Panic plugin (that allows a panic button to be used for things such as wiping user data)</w:t>
-      </w:r>
-    </w:p>
-    <w:p>
-      <w:pPr>
-        <w:pStyle w:val="ListParagraph"/>
-        <w:numPr>
-          <w:ilvl w:val="0"/>
-          <w:numId w:val="1"/>
-        </w:numPr>
-      </w:pPr>
-      <w:r>
-        <w:t xml:space="preserve">H2 Plugin </w:t>
-      </w:r>
-    </w:p>
-    <w:p>
-      <w:pPr>
-        <w:pStyle w:val="ListParagraph"/>
-        <w:numPr>
-          <w:ilvl w:val="0"/>
-          <w:numId w:val="1"/>
-        </w:numPr>
-      </w:pPr>
-      <w:proofErr w:type="spellStart"/>
-      <w:r>
-        <w:t>HyperSQL</w:t>
-      </w:r>
-      <w:proofErr w:type="spellEnd"/>
-      <w:r>
-        <w:t xml:space="preserve"> Plugin</w:t>
+        <w:t>Panic plugin (that allows a panic button to be used for things such as wiping user data</w:t>
+      </w:r>
+      <w:bookmarkStart w:id="0" w:name="_GoBack"/>
+      <w:bookmarkEnd w:id="0"/>
+      <w:r>
+        <w:t>)</w:t>
       </w:r>
     </w:p>
     <w:p>
@@ -377,6 +340,7 @@
       </w:pPr>
       <w:proofErr w:type="spellStart"/>
       <w:r>
+        <w:lastRenderedPageBreak/>
         <w:t>Roboelect</w:t>
       </w:r>
       <w:r>
@@ -753,7 +717,6 @@
     <w:lsdException w:name="HTML Sample" w:semiHidden="1" w:unhideWhenUsed="1"/>
     <w:lsdException w:name="HTML Typewriter" w:semiHidden="1" w:unhideWhenUsed="1"/>
     <w:lsdException w:name="HTML Variable" w:semiHidden="1" w:unhideWhenUsed="1"/>
-    <w:lsdException w:name="Normal Table" w:semiHidden="1" w:unhideWhenUsed="1"/>
     <w:lsdException w:name="annotation subject" w:semiHidden="1" w:unhideWhenUsed="1"/>
     <w:lsdException w:name="No List" w:semiHidden="1" w:unhideWhenUsed="1"/>
     <w:lsdException w:name="Outline List 1" w:semiHidden="1" w:unhideWhenUsed="1"/>
@@ -800,10 +763,8 @@
     <w:lsdException w:name="Table Subtle 2" w:semiHidden="1" w:unhideWhenUsed="1"/>
     <w:lsdException w:name="Table Web 1" w:semiHidden="1" w:unhideWhenUsed="1"/>
     <w:lsdException w:name="Table Web 2" w:semiHidden="1" w:unhideWhenUsed="1"/>
-    <w:lsdException w:name="Table Web 3" w:semiHidden="1" w:unhideWhenUsed="1"/>
     <w:lsdException w:name="Balloon Text" w:semiHidden="1" w:unhideWhenUsed="1"/>
     <w:lsdException w:name="Table Grid" w:uiPriority="39"/>
-    <w:lsdException w:name="Table Theme" w:semiHidden="1" w:unhideWhenUsed="1"/>
     <w:lsdException w:name="Placeholder Text" w:semiHidden="1"/>
     <w:lsdException w:name="No Spacing" w:uiPriority="1" w:qFormat="1"/>
     <w:lsdException w:name="Light Shading" w:uiPriority="60"/>

</xml_diff>